<commit_message>
Writing articles and cartoons
</commit_message>
<xml_diff>
--- a/Articles/2024/6-SASS-Or-SCSS/4-Variables/4 Variables.docx
+++ b/Articles/2024/6-SASS-Or-SCSS/4-Variables/4 Variables.docx
@@ -18,10 +18,7 @@
         <w:pStyle w:val="TOCHeading"/>
       </w:pPr>
       <w:r>
-        <w:t xml:space="preserve">Table of </w:t>
-      </w:r>
-      <w:r>
-        <w:t>Contents</w:t>
+        <w:t>Table of Contents</w:t>
       </w:r>
     </w:p>
     <w:p/>
@@ -413,6 +410,54 @@
           <w:rStyle w:val="Hyperlink"/>
         </w:rPr>
       </w:pPr>
+      <w:r>
+        <w:rPr>
+          <w:noProof/>
+          <w:color w:val="0563C1" w:themeColor="hyperlink"/>
+          <w:u w:val="single"/>
+        </w:rPr>
+        <w:drawing>
+          <wp:inline distT="0" distB="0" distL="0" distR="0" wp14:anchorId="79BC8BAE" wp14:editId="06734884">
+            <wp:extent cx="2553056" cy="2295845"/>
+            <wp:effectExtent l="0" t="0" r="0" b="9525"/>
+            <wp:docPr id="2022330497" name="Picture 1"/>
+            <wp:cNvGraphicFramePr>
+              <a:graphicFrameLocks xmlns:a="http://schemas.openxmlformats.org/drawingml/2006/main" noChangeAspect="1"/>
+            </wp:cNvGraphicFramePr>
+            <a:graphic xmlns:a="http://schemas.openxmlformats.org/drawingml/2006/main">
+              <a:graphicData uri="http://schemas.openxmlformats.org/drawingml/2006/picture">
+                <pic:pic xmlns:pic="http://schemas.openxmlformats.org/drawingml/2006/picture">
+                  <pic:nvPicPr>
+                    <pic:cNvPr id="2022330497" name="Picture 2022330497"/>
+                    <pic:cNvPicPr/>
+                  </pic:nvPicPr>
+                  <pic:blipFill>
+                    <a:blip r:embed="rId6">
+                      <a:extLst>
+                        <a:ext uri="{28A0092B-C50C-407E-A947-70E740481C1C}">
+                          <a14:useLocalDpi xmlns:a14="http://schemas.microsoft.com/office/drawing/2010/main" val="0"/>
+                        </a:ext>
+                      </a:extLst>
+                    </a:blip>
+                    <a:stretch>
+                      <a:fillRect/>
+                    </a:stretch>
+                  </pic:blipFill>
+                  <pic:spPr>
+                    <a:xfrm>
+                      <a:off x="0" y="0"/>
+                      <a:ext cx="2553056" cy="2295845"/>
+                    </a:xfrm>
+                    <a:prstGeom prst="rect">
+                      <a:avLst/>
+                    </a:prstGeom>
+                  </pic:spPr>
+                </pic:pic>
+              </a:graphicData>
+            </a:graphic>
+          </wp:inline>
+        </w:drawing>
+      </w:r>
     </w:p>
     <w:p>
       <w:pPr>
@@ -451,7 +496,7 @@
                     <pic:cNvPicPr/>
                   </pic:nvPicPr>
                   <pic:blipFill>
-                    <a:blip r:embed="rId6"/>
+                    <a:blip r:embed="rId7"/>
                     <a:stretch>
                       <a:fillRect/>
                     </a:stretch>
@@ -513,7 +558,7 @@
                     <pic:cNvPicPr/>
                   </pic:nvPicPr>
                   <pic:blipFill>
-                    <a:blip r:embed="rId7"/>
+                    <a:blip r:embed="rId8"/>
                     <a:stretch>
                       <a:fillRect/>
                     </a:stretch>
@@ -622,6 +667,7 @@
         <w:rPr>
           <w:noProof/>
         </w:rPr>
+        <w:lastRenderedPageBreak/>
         <w:drawing>
           <wp:inline distT="0" distB="0" distL="0" distR="0" wp14:anchorId="2F5D4DB3" wp14:editId="3934E421">
             <wp:extent cx="5943600" cy="2686685"/>
@@ -638,7 +684,7 @@
                     <pic:cNvPicPr/>
                   </pic:nvPicPr>
                   <pic:blipFill>
-                    <a:blip r:embed="rId8"/>
+                    <a:blip r:embed="rId9"/>
                     <a:stretch>
                       <a:fillRect/>
                     </a:stretch>
@@ -708,7 +754,6 @@
         <w:rPr>
           <w:noProof/>
         </w:rPr>
-        <w:lastRenderedPageBreak/>
         <w:drawing>
           <wp:inline distT="0" distB="0" distL="0" distR="0" wp14:anchorId="59330D07" wp14:editId="1687BBA2">
             <wp:extent cx="5925377" cy="819264"/>
@@ -725,7 +770,7 @@
                     <pic:cNvPicPr/>
                   </pic:nvPicPr>
                   <pic:blipFill>
-                    <a:blip r:embed="rId9"/>
+                    <a:blip r:embed="rId10"/>
                     <a:stretch>
                       <a:fillRect/>
                     </a:stretch>
@@ -772,7 +817,7 @@
                     <pic:cNvPicPr/>
                   </pic:nvPicPr>
                   <pic:blipFill>
-                    <a:blip r:embed="rId10"/>
+                    <a:blip r:embed="rId11"/>
                     <a:stretch>
                       <a:fillRect/>
                     </a:stretch>
@@ -806,6 +851,7 @@
     </w:p>
     <w:p>
       <w:r>
+        <w:lastRenderedPageBreak/>
         <w:t>You see, since this is how CSS is done, you will notice that even though we wrote it in the SCSS file, that the</w:t>
       </w:r>
       <w:r>
@@ -833,7 +879,7 @@
                     <pic:cNvPicPr/>
                   </pic:nvPicPr>
                   <pic:blipFill>
-                    <a:blip r:embed="rId11"/>
+                    <a:blip r:embed="rId12"/>
                     <a:stretch>
                       <a:fillRect/>
                     </a:stretch>
@@ -857,7 +903,6 @@
     <w:p/>
     <w:p>
       <w:r>
-        <w:lastRenderedPageBreak/>
         <w:t xml:space="preserve">Watch it, if you want to test this, you will need to go back to the </w:t>
       </w:r>
       <w:r>
@@ -897,7 +942,7 @@
                     <pic:cNvPicPr/>
                   </pic:nvPicPr>
                   <pic:blipFill>
-                    <a:blip r:embed="rId12"/>
+                    <a:blip r:embed="rId13"/>
                     <a:stretch>
                       <a:fillRect/>
                     </a:stretch>
@@ -992,6 +1037,7 @@
     </w:p>
     <w:p>
       <w:r>
+        <w:lastRenderedPageBreak/>
         <w:t xml:space="preserve">You will add a </w:t>
       </w:r>
       <w:r>
@@ -1040,7 +1086,6 @@
           <w:noProof/>
           <w:u w:val="none"/>
         </w:rPr>
-        <w:lastRenderedPageBreak/>
         <w:drawing>
           <wp:inline distT="0" distB="0" distL="0" distR="0" wp14:anchorId="066F0BC0" wp14:editId="6D227633">
             <wp:extent cx="1628775" cy="2300315"/>
@@ -1059,7 +1104,7 @@
                     </pic:cNvPicPr>
                   </pic:nvPicPr>
                   <pic:blipFill>
-                    <a:blip r:embed="rId13" cstate="print">
+                    <a:blip r:embed="rId14" cstate="print">
                       <a:extLst>
                         <a:ext uri="{28A0092B-C50C-407E-A947-70E740481C1C}">
                           <a14:useLocalDpi xmlns:a14="http://schemas.microsoft.com/office/drawing/2010/main" val="0"/>
@@ -1162,7 +1207,7 @@
                     <pic:cNvPicPr/>
                   </pic:nvPicPr>
                   <pic:blipFill>
-                    <a:blip r:embed="rId14"/>
+                    <a:blip r:embed="rId15"/>
                     <a:stretch>
                       <a:fillRect/>
                     </a:stretch>
@@ -1209,7 +1254,6 @@
         <w:pStyle w:val="code"/>
       </w:pPr>
       <w:r>
-        <w:lastRenderedPageBreak/>
         <w:t> </w:t>
       </w:r>
       <w:r>
@@ -1372,7 +1416,7 @@
                     <pic:cNvPicPr/>
                   </pic:nvPicPr>
                   <pic:blipFill>
-                    <a:blip r:embed="rId12"/>
+                    <a:blip r:embed="rId13"/>
                     <a:stretch>
                       <a:fillRect/>
                     </a:stretch>
@@ -1420,7 +1464,7 @@
                     <pic:cNvPicPr/>
                   </pic:nvPicPr>
                   <pic:blipFill>
-                    <a:blip r:embed="rId15"/>
+                    <a:blip r:embed="rId16"/>
                     <a:stretch>
                       <a:fillRect/>
                     </a:stretch>
@@ -1541,7 +1585,7 @@
                     </pic:cNvPicPr>
                   </pic:nvPicPr>
                   <pic:blipFill>
-                    <a:blip r:embed="rId16">
+                    <a:blip r:embed="rId17">
                       <a:extLst>
                         <a:ext uri="{28A0092B-C50C-407E-A947-70E740481C1C}">
                           <a14:useLocalDpi xmlns:a14="http://schemas.microsoft.com/office/drawing/2010/main" val="0"/>
@@ -2308,7 +2352,7 @@
       <w:r>
         <w:t xml:space="preserve">You can get the official CSS properties for your fonts </w:t>
       </w:r>
-      <w:hyperlink r:id="rId17" w:anchor="Font%20Properties" w:history="1">
+      <w:hyperlink r:id="rId18" w:anchor="Font%20Properties" w:history="1">
         <w:r>
           <w:rPr>
             <w:rStyle w:val="Hyperlink"/>
@@ -2350,7 +2394,7 @@
                     </pic:cNvPicPr>
                   </pic:nvPicPr>
                   <pic:blipFill>
-                    <a:blip r:embed="rId18">
+                    <a:blip r:embed="rId19">
                       <a:extLst>
                         <a:ext uri="{28A0092B-C50C-407E-A947-70E740481C1C}">
                           <a14:useLocalDpi xmlns:a14="http://schemas.microsoft.com/office/drawing/2010/main" val="0"/>
@@ -2431,7 +2475,7 @@
                     <pic:cNvPicPr/>
                   </pic:nvPicPr>
                   <pic:blipFill>
-                    <a:blip r:embed="rId19"/>
+                    <a:blip r:embed="rId20"/>
                     <a:stretch>
                       <a:fillRect/>
                     </a:stretch>
@@ -2478,7 +2522,7 @@
                     <pic:cNvPicPr/>
                   </pic:nvPicPr>
                   <pic:blipFill>
-                    <a:blip r:embed="rId20"/>
+                    <a:blip r:embed="rId21"/>
                     <a:stretch>
                       <a:fillRect/>
                     </a:stretch>
@@ -2526,7 +2570,7 @@
                     <pic:cNvPicPr/>
                   </pic:nvPicPr>
                   <pic:blipFill>
-                    <a:blip r:embed="rId21"/>
+                    <a:blip r:embed="rId22"/>
                     <a:stretch>
                       <a:fillRect/>
                     </a:stretch>
@@ -2599,7 +2643,7 @@
                     <pic:cNvPicPr/>
                   </pic:nvPicPr>
                   <pic:blipFill>
-                    <a:blip r:embed="rId19"/>
+                    <a:blip r:embed="rId20"/>
                     <a:stretch>
                       <a:fillRect/>
                     </a:stretch>
@@ -2682,7 +2726,7 @@
                     <pic:cNvPicPr/>
                   </pic:nvPicPr>
                   <pic:blipFill rotWithShape="1">
-                    <a:blip r:embed="rId22"/>
+                    <a:blip r:embed="rId23"/>
                     <a:srcRect t="9734"/>
                     <a:stretch/>
                   </pic:blipFill>
@@ -2880,7 +2924,7 @@
                     <pic:cNvPicPr/>
                   </pic:nvPicPr>
                   <pic:blipFill>
-                    <a:blip r:embed="rId23"/>
+                    <a:blip r:embed="rId24"/>
                     <a:stretch>
                       <a:fillRect/>
                     </a:stretch>

</xml_diff>